<commit_message>
Fix some typos and correct notes structure
</commit_message>
<xml_diff>
--- a/SPO_CourseWork/Notes/Вложения/Листнинг.docx
+++ b/SPO_CourseWork/Notes/Вложения/Листнинг.docx
@@ -1155,16 +1155,213 @@
           <w:szCs w:val="28"/>
           <w:lang w:val="en-US"/>
         </w:rPr>
-        <w:t>;</w:t>
-      </w:r>
-      <w:r>
-        <w:rPr>
-          <w:rFonts w:eastAsia="Times New Roman" w:cs="Times New Roman"/>
-          <w:szCs w:val="28"/>
-          <w:lang w:val="en-US"/>
-        </w:rPr>
-        <w:t xml:space="preserve"> </w:t>
-      </w:r>
+        <w:t>; }</w:t>
+      </w:r>
+    </w:p>
+    <w:p>
+      <w:pPr>
+        <w:spacing w:before="25" w:after="0"/>
+        <w:jc w:val="left"/>
+        <w:rPr>
+          <w:rFonts w:eastAsia="Times New Roman" w:cs="Times New Roman"/>
+          <w:szCs w:val="28"/>
+          <w:lang w:val="en-US"/>
+        </w:rPr>
+      </w:pPr>
+      <w:r>
+        <w:rPr>
+          <w:rFonts w:eastAsia="Times New Roman" w:cs="Times New Roman"/>
+          <w:szCs w:val="28"/>
+          <w:lang w:val="en-US"/>
+        </w:rPr>
+        <w:t xml:space="preserve">                    </w:t>
+      </w:r>
+      <w:proofErr w:type="gramStart"/>
+      <w:r>
+        <w:rPr>
+          <w:rFonts w:eastAsia="Times New Roman" w:cs="Times New Roman"/>
+          <w:szCs w:val="28"/>
+          <w:lang w:val="en-US"/>
+        </w:rPr>
+        <w:t>continue</w:t>
+      </w:r>
+      <w:proofErr w:type="gramEnd"/>
+      <w:r>
+        <w:rPr>
+          <w:rFonts w:eastAsia="Times New Roman" w:cs="Times New Roman"/>
+          <w:szCs w:val="28"/>
+          <w:lang w:val="en-US"/>
+        </w:rPr>
+        <w:t>; }}</w:t>
+      </w:r>
+    </w:p>
+    <w:p>
+      <w:pPr>
+        <w:spacing w:before="25" w:after="0"/>
+        <w:jc w:val="left"/>
+        <w:rPr>
+          <w:rFonts w:eastAsia="Times New Roman" w:cs="Times New Roman"/>
+          <w:szCs w:val="28"/>
+          <w:lang w:val="en-US"/>
+        </w:rPr>
+      </w:pPr>
+      <w:r>
+        <w:rPr>
+          <w:rFonts w:eastAsia="Times New Roman" w:cs="Times New Roman"/>
+          <w:szCs w:val="28"/>
+          <w:lang w:val="en-US"/>
+        </w:rPr>
+        <w:t xml:space="preserve">            // If we should collect only unique files (don't have '-n' flag)</w:t>
+      </w:r>
+    </w:p>
+    <w:p>
+      <w:pPr>
+        <w:spacing w:before="25" w:after="0"/>
+        <w:jc w:val="left"/>
+        <w:rPr>
+          <w:rFonts w:eastAsia="Times New Roman" w:cs="Times New Roman"/>
+          <w:szCs w:val="28"/>
+          <w:lang w:val="en-US"/>
+        </w:rPr>
+      </w:pPr>
+      <w:r>
+        <w:rPr>
+          <w:rFonts w:eastAsia="Times New Roman" w:cs="Times New Roman"/>
+          <w:szCs w:val="28"/>
+          <w:lang w:val="en-US"/>
+        </w:rPr>
+        <w:t xml:space="preserve">            </w:t>
+      </w:r>
+      <w:proofErr w:type="spellStart"/>
+      <w:r>
+        <w:rPr>
+          <w:rFonts w:eastAsia="Times New Roman" w:cs="Times New Roman"/>
+          <w:szCs w:val="28"/>
+          <w:lang w:val="en-US"/>
+        </w:rPr>
+        <w:t>add_file_</w:t>
+      </w:r>
+      <w:proofErr w:type="gramStart"/>
+      <w:r>
+        <w:rPr>
+          <w:rFonts w:eastAsia="Times New Roman" w:cs="Times New Roman"/>
+          <w:szCs w:val="28"/>
+          <w:lang w:val="en-US"/>
+        </w:rPr>
+        <w:t>info</w:t>
+      </w:r>
+      <w:proofErr w:type="spellEnd"/>
+      <w:r>
+        <w:rPr>
+          <w:rFonts w:eastAsia="Times New Roman" w:cs="Times New Roman"/>
+          <w:szCs w:val="28"/>
+          <w:lang w:val="en-US"/>
+        </w:rPr>
+        <w:t>(</w:t>
+      </w:r>
+      <w:proofErr w:type="spellStart"/>
+      <w:proofErr w:type="gramEnd"/>
+      <w:r>
+        <w:rPr>
+          <w:rFonts w:eastAsia="Times New Roman" w:cs="Times New Roman"/>
+          <w:szCs w:val="28"/>
+          <w:lang w:val="en-US"/>
+        </w:rPr>
+        <w:t>duplicated_files</w:t>
+      </w:r>
+      <w:proofErr w:type="spellEnd"/>
+      <w:r>
+        <w:rPr>
+          <w:rFonts w:eastAsia="Times New Roman" w:cs="Times New Roman"/>
+          <w:szCs w:val="28"/>
+          <w:lang w:val="en-US"/>
+        </w:rPr>
+        <w:t xml:space="preserve">, filename, </w:t>
+      </w:r>
+      <w:proofErr w:type="spellStart"/>
+      <w:r>
+        <w:rPr>
+          <w:rFonts w:eastAsia="Times New Roman" w:cs="Times New Roman"/>
+          <w:szCs w:val="28"/>
+          <w:lang w:val="en-US"/>
+        </w:rPr>
+        <w:t>file_path</w:t>
+      </w:r>
+      <w:proofErr w:type="spellEnd"/>
+      <w:r>
+        <w:rPr>
+          <w:rFonts w:eastAsia="Times New Roman" w:cs="Times New Roman"/>
+          <w:szCs w:val="28"/>
+          <w:lang w:val="en-US"/>
+        </w:rPr>
+        <w:t>, hash);</w:t>
+      </w:r>
+    </w:p>
+    <w:p>
+      <w:pPr>
+        <w:spacing w:before="25" w:after="0"/>
+        <w:jc w:val="left"/>
+        <w:rPr>
+          <w:rFonts w:eastAsia="Times New Roman" w:cs="Times New Roman"/>
+          <w:szCs w:val="28"/>
+          <w:lang w:val="en-US"/>
+        </w:rPr>
+      </w:pPr>
+      <w:r>
+        <w:rPr>
+          <w:rFonts w:eastAsia="Times New Roman" w:cs="Times New Roman"/>
+          <w:szCs w:val="28"/>
+          <w:lang w:val="en-US"/>
+        </w:rPr>
+        <w:t xml:space="preserve">            </w:t>
+      </w:r>
+      <w:proofErr w:type="spellStart"/>
+      <w:r>
+        <w:rPr>
+          <w:rFonts w:eastAsia="Times New Roman" w:cs="Times New Roman"/>
+          <w:szCs w:val="28"/>
+          <w:lang w:val="en-US"/>
+        </w:rPr>
+        <w:t>is_in_files</w:t>
+      </w:r>
+      <w:proofErr w:type="spellEnd"/>
+      <w:r>
+        <w:rPr>
+          <w:rFonts w:eastAsia="Times New Roman" w:cs="Times New Roman"/>
+          <w:szCs w:val="28"/>
+          <w:lang w:val="en-US"/>
+        </w:rPr>
+        <w:t xml:space="preserve"> = true;</w:t>
+      </w:r>
+    </w:p>
+    <w:p>
+      <w:pPr>
+        <w:spacing w:before="25" w:after="0"/>
+        <w:jc w:val="left"/>
+        <w:rPr>
+          <w:rFonts w:eastAsia="Times New Roman" w:cs="Times New Roman"/>
+          <w:szCs w:val="28"/>
+          <w:lang w:val="en-US"/>
+        </w:rPr>
+      </w:pPr>
+      <w:r>
+        <w:rPr>
+          <w:rFonts w:eastAsia="Times New Roman" w:cs="Times New Roman"/>
+          <w:szCs w:val="28"/>
+          <w:lang w:val="en-US"/>
+        </w:rPr>
+        <w:t xml:space="preserve">            </w:t>
+      </w:r>
+      <w:proofErr w:type="gramStart"/>
+      <w:r>
+        <w:rPr>
+          <w:rFonts w:eastAsia="Times New Roman" w:cs="Times New Roman"/>
+          <w:szCs w:val="28"/>
+          <w:lang w:val="en-US"/>
+        </w:rPr>
+        <w:t>break;</w:t>
+      </w:r>
+      <w:proofErr w:type="gramEnd"/>
       <w:r>
         <w:rPr>
           <w:rFonts w:eastAsia="Times New Roman" w:cs="Times New Roman"/>
@@ -1190,7 +1387,7 @@
           <w:szCs w:val="28"/>
           <w:lang w:val="en-US"/>
         </w:rPr>
-        <w:t xml:space="preserve">                    </w:t>
+        <w:t xml:space="preserve">        </w:t>
       </w:r>
       <w:proofErr w:type="gramStart"/>
       <w:r>
@@ -1199,7 +1396,7 @@
           <w:szCs w:val="28"/>
           <w:lang w:val="en-US"/>
         </w:rPr>
-        <w:t>continue</w:t>
+        <w:t>if</w:t>
       </w:r>
       <w:proofErr w:type="gramEnd"/>
       <w:r>
@@ -1208,42 +1405,7 @@
           <w:szCs w:val="28"/>
           <w:lang w:val="en-US"/>
         </w:rPr>
-        <w:t>;</w:t>
-      </w:r>
-      <w:r>
-        <w:rPr>
-          <w:rFonts w:eastAsia="Times New Roman" w:cs="Times New Roman"/>
-          <w:szCs w:val="28"/>
-          <w:lang w:val="en-US"/>
-        </w:rPr>
-        <w:t xml:space="preserve"> </w:t>
-      </w:r>
-      <w:r>
-        <w:rPr>
-          <w:rFonts w:eastAsia="Times New Roman" w:cs="Times New Roman"/>
-          <w:szCs w:val="28"/>
-          <w:lang w:val="en-US"/>
-        </w:rPr>
-        <w:t>}}</w:t>
-      </w:r>
-    </w:p>
-    <w:p>
-      <w:pPr>
-        <w:spacing w:before="25" w:after="0"/>
-        <w:jc w:val="left"/>
-        <w:rPr>
-          <w:rFonts w:eastAsia="Times New Roman" w:cs="Times New Roman"/>
-          <w:szCs w:val="28"/>
-          <w:lang w:val="en-US"/>
-        </w:rPr>
-      </w:pPr>
-      <w:r>
-        <w:rPr>
-          <w:rFonts w:eastAsia="Times New Roman" w:cs="Times New Roman"/>
-          <w:szCs w:val="28"/>
-          <w:lang w:val="en-US"/>
-        </w:rPr>
-        <w:t xml:space="preserve">            // If we should collect only unique files (don't have '-n' flag)</w:t>
+        <w:t xml:space="preserve"> (ptr-&gt;next != NULL) {</w:t>
       </w:r>
     </w:p>
     <w:p>
@@ -1264,6 +1426,173 @@
         </w:rPr>
         <w:t xml:space="preserve">            </w:t>
       </w:r>
+      <w:proofErr w:type="gramStart"/>
+      <w:r>
+        <w:rPr>
+          <w:rFonts w:eastAsia="Times New Roman" w:cs="Times New Roman"/>
+          <w:szCs w:val="28"/>
+          <w:lang w:val="en-US"/>
+        </w:rPr>
+        <w:t>ptr</w:t>
+      </w:r>
+      <w:proofErr w:type="gramEnd"/>
+      <w:r>
+        <w:rPr>
+          <w:rFonts w:eastAsia="Times New Roman" w:cs="Times New Roman"/>
+          <w:szCs w:val="28"/>
+          <w:lang w:val="en-US"/>
+        </w:rPr>
+        <w:t xml:space="preserve"> = ptr-&gt;next;</w:t>
+      </w:r>
+    </w:p>
+    <w:p>
+      <w:pPr>
+        <w:spacing w:before="25" w:after="0"/>
+        <w:jc w:val="left"/>
+        <w:rPr>
+          <w:rFonts w:eastAsia="Times New Roman" w:cs="Times New Roman"/>
+          <w:szCs w:val="28"/>
+          <w:lang w:val="en-US"/>
+        </w:rPr>
+      </w:pPr>
+      <w:r>
+        <w:rPr>
+          <w:rFonts w:eastAsia="Times New Roman" w:cs="Times New Roman"/>
+          <w:szCs w:val="28"/>
+          <w:lang w:val="en-US"/>
+        </w:rPr>
+        <w:t xml:space="preserve">        } else {</w:t>
+      </w:r>
+    </w:p>
+    <w:p>
+      <w:pPr>
+        <w:spacing w:before="25" w:after="0"/>
+        <w:jc w:val="left"/>
+        <w:rPr>
+          <w:rFonts w:eastAsia="Times New Roman" w:cs="Times New Roman"/>
+          <w:szCs w:val="28"/>
+          <w:lang w:val="en-US"/>
+        </w:rPr>
+      </w:pPr>
+      <w:r>
+        <w:rPr>
+          <w:rFonts w:eastAsia="Times New Roman" w:cs="Times New Roman"/>
+          <w:szCs w:val="28"/>
+          <w:lang w:val="en-US"/>
+        </w:rPr>
+        <w:t xml:space="preserve">            </w:t>
+      </w:r>
+      <w:proofErr w:type="gramStart"/>
+      <w:r>
+        <w:rPr>
+          <w:rFonts w:eastAsia="Times New Roman" w:cs="Times New Roman"/>
+          <w:szCs w:val="28"/>
+          <w:lang w:val="en-US"/>
+        </w:rPr>
+        <w:t>break</w:t>
+      </w:r>
+      <w:proofErr w:type="gramEnd"/>
+      <w:r>
+        <w:rPr>
+          <w:rFonts w:eastAsia="Times New Roman" w:cs="Times New Roman"/>
+          <w:szCs w:val="28"/>
+          <w:lang w:val="en-US"/>
+        </w:rPr>
+        <w:t>; }</w:t>
+      </w:r>
+    </w:p>
+    <w:p>
+      <w:pPr>
+        <w:spacing w:before="25" w:after="0"/>
+        <w:jc w:val="left"/>
+        <w:rPr>
+          <w:rFonts w:eastAsia="Times New Roman" w:cs="Times New Roman"/>
+          <w:szCs w:val="28"/>
+          <w:lang w:val="en-US"/>
+        </w:rPr>
+      </w:pPr>
+      <w:r>
+        <w:rPr>
+          <w:rFonts w:eastAsia="Times New Roman" w:cs="Times New Roman"/>
+          <w:szCs w:val="28"/>
+          <w:lang w:val="en-US"/>
+        </w:rPr>
+        <w:t>}</w:t>
+      </w:r>
+    </w:p>
+    <w:p>
+      <w:pPr>
+        <w:spacing w:before="25" w:after="0"/>
+        <w:jc w:val="left"/>
+        <w:rPr>
+          <w:rFonts w:eastAsia="Times New Roman" w:cs="Times New Roman"/>
+          <w:szCs w:val="28"/>
+          <w:lang w:val="en-US"/>
+        </w:rPr>
+      </w:pPr>
+      <w:r>
+        <w:rPr>
+          <w:rFonts w:eastAsia="Times New Roman" w:cs="Times New Roman"/>
+          <w:szCs w:val="28"/>
+          <w:lang w:val="en-US"/>
+        </w:rPr>
+        <w:t xml:space="preserve">    </w:t>
+      </w:r>
+      <w:proofErr w:type="gramStart"/>
+      <w:r>
+        <w:rPr>
+          <w:rFonts w:eastAsia="Times New Roman" w:cs="Times New Roman"/>
+          <w:szCs w:val="28"/>
+          <w:lang w:val="en-US"/>
+        </w:rPr>
+        <w:t>if</w:t>
+      </w:r>
+      <w:proofErr w:type="gramEnd"/>
+      <w:r>
+        <w:rPr>
+          <w:rFonts w:eastAsia="Times New Roman" w:cs="Times New Roman"/>
+          <w:szCs w:val="28"/>
+          <w:lang w:val="en-US"/>
+        </w:rPr>
+        <w:t xml:space="preserve"> (!</w:t>
+      </w:r>
+      <w:proofErr w:type="spellStart"/>
+      <w:r>
+        <w:rPr>
+          <w:rFonts w:eastAsia="Times New Roman" w:cs="Times New Roman"/>
+          <w:szCs w:val="28"/>
+          <w:lang w:val="en-US"/>
+        </w:rPr>
+        <w:t>is_in_files</w:t>
+      </w:r>
+      <w:proofErr w:type="spellEnd"/>
+      <w:r>
+        <w:rPr>
+          <w:rFonts w:eastAsia="Times New Roman" w:cs="Times New Roman"/>
+          <w:szCs w:val="28"/>
+          <w:lang w:val="en-US"/>
+        </w:rPr>
+        <w:t>) {</w:t>
+      </w:r>
+    </w:p>
+    <w:p>
+      <w:pPr>
+        <w:spacing w:before="25" w:after="0"/>
+        <w:jc w:val="left"/>
+        <w:rPr>
+          <w:rFonts w:eastAsia="Times New Roman" w:cs="Times New Roman"/>
+          <w:szCs w:val="28"/>
+          <w:lang w:val="en-US"/>
+        </w:rPr>
+      </w:pPr>
+      <w:r>
+        <w:rPr>
+          <w:rFonts w:eastAsia="Times New Roman" w:cs="Times New Roman"/>
+          <w:szCs w:val="28"/>
+          <w:lang w:val="en-US"/>
+        </w:rPr>
+        <w:t xml:space="preserve">        </w:t>
+      </w:r>
       <w:proofErr w:type="spellStart"/>
       <w:r>
         <w:rPr>
@@ -1299,7 +1628,7 @@
           <w:szCs w:val="28"/>
           <w:lang w:val="en-US"/>
         </w:rPr>
-        <w:t>duplicated_files</w:t>
+        <w:t>unique_files</w:t>
       </w:r>
       <w:proofErr w:type="spellEnd"/>
       <w:r>
@@ -1345,206 +1674,12 @@
           <w:szCs w:val="28"/>
           <w:lang w:val="en-US"/>
         </w:rPr>
-        <w:t xml:space="preserve">            </w:t>
-      </w:r>
-      <w:proofErr w:type="spellStart"/>
-      <w:r>
-        <w:rPr>
-          <w:rFonts w:eastAsia="Times New Roman" w:cs="Times New Roman"/>
-          <w:szCs w:val="28"/>
-          <w:lang w:val="en-US"/>
-        </w:rPr>
-        <w:t>is_in_files</w:t>
-      </w:r>
-      <w:proofErr w:type="spellEnd"/>
-      <w:r>
-        <w:rPr>
-          <w:rFonts w:eastAsia="Times New Roman" w:cs="Times New Roman"/>
-          <w:szCs w:val="28"/>
-          <w:lang w:val="en-US"/>
-        </w:rPr>
-        <w:t xml:space="preserve"> = true;</w:t>
-      </w:r>
-    </w:p>
-    <w:p>
-      <w:pPr>
-        <w:spacing w:before="25" w:after="0"/>
-        <w:jc w:val="left"/>
-        <w:rPr>
-          <w:rFonts w:eastAsia="Times New Roman" w:cs="Times New Roman"/>
-          <w:szCs w:val="28"/>
-          <w:lang w:val="en-US"/>
-        </w:rPr>
-      </w:pPr>
-      <w:r>
-        <w:rPr>
-          <w:rFonts w:eastAsia="Times New Roman" w:cs="Times New Roman"/>
-          <w:szCs w:val="28"/>
-          <w:lang w:val="en-US"/>
-        </w:rPr>
-        <w:t xml:space="preserve">            </w:t>
-      </w:r>
-      <w:proofErr w:type="gramStart"/>
-      <w:r>
-        <w:rPr>
-          <w:rFonts w:eastAsia="Times New Roman" w:cs="Times New Roman"/>
-          <w:szCs w:val="28"/>
-          <w:lang w:val="en-US"/>
-        </w:rPr>
-        <w:t>break;</w:t>
-      </w:r>
-      <w:proofErr w:type="gramEnd"/>
-      <w:r>
-        <w:rPr>
-          <w:rFonts w:eastAsia="Times New Roman" w:cs="Times New Roman"/>
-          <w:szCs w:val="28"/>
-          <w:lang w:val="en-US"/>
-        </w:rPr>
-        <w:t>}</w:t>
-      </w:r>
-    </w:p>
-    <w:p>
-      <w:pPr>
-        <w:spacing w:before="25" w:after="0"/>
-        <w:jc w:val="left"/>
-        <w:rPr>
-          <w:rFonts w:eastAsia="Times New Roman" w:cs="Times New Roman"/>
-          <w:szCs w:val="28"/>
-          <w:lang w:val="en-US"/>
-        </w:rPr>
-      </w:pPr>
-      <w:r>
-        <w:rPr>
-          <w:rFonts w:eastAsia="Times New Roman" w:cs="Times New Roman"/>
-          <w:szCs w:val="28"/>
-          <w:lang w:val="en-US"/>
-        </w:rPr>
-        <w:t xml:space="preserve">        </w:t>
-      </w:r>
-      <w:proofErr w:type="gramStart"/>
-      <w:r>
-        <w:rPr>
-          <w:rFonts w:eastAsia="Times New Roman" w:cs="Times New Roman"/>
-          <w:szCs w:val="28"/>
-          <w:lang w:val="en-US"/>
-        </w:rPr>
-        <w:t>if</w:t>
-      </w:r>
-      <w:proofErr w:type="gramEnd"/>
-      <w:r>
-        <w:rPr>
-          <w:rFonts w:eastAsia="Times New Roman" w:cs="Times New Roman"/>
-          <w:szCs w:val="28"/>
-          <w:lang w:val="en-US"/>
-        </w:rPr>
-        <w:t xml:space="preserve"> (ptr-&gt;next != NULL) {</w:t>
-      </w:r>
-    </w:p>
-    <w:p>
-      <w:pPr>
-        <w:spacing w:before="25" w:after="0"/>
-        <w:jc w:val="left"/>
-        <w:rPr>
-          <w:rFonts w:eastAsia="Times New Roman" w:cs="Times New Roman"/>
-          <w:szCs w:val="28"/>
-          <w:lang w:val="en-US"/>
-        </w:rPr>
-      </w:pPr>
-      <w:r>
-        <w:rPr>
-          <w:rFonts w:eastAsia="Times New Roman" w:cs="Times New Roman"/>
-          <w:szCs w:val="28"/>
-          <w:lang w:val="en-US"/>
-        </w:rPr>
-        <w:t xml:space="preserve">            </w:t>
-      </w:r>
-      <w:proofErr w:type="gramStart"/>
-      <w:r>
-        <w:rPr>
-          <w:rFonts w:eastAsia="Times New Roman" w:cs="Times New Roman"/>
-          <w:szCs w:val="28"/>
-          <w:lang w:val="en-US"/>
-        </w:rPr>
-        <w:t>ptr</w:t>
-      </w:r>
-      <w:proofErr w:type="gramEnd"/>
-      <w:r>
-        <w:rPr>
-          <w:rFonts w:eastAsia="Times New Roman" w:cs="Times New Roman"/>
-          <w:szCs w:val="28"/>
-          <w:lang w:val="en-US"/>
-        </w:rPr>
-        <w:t xml:space="preserve"> = ptr-&gt;next;</w:t>
-      </w:r>
-    </w:p>
-    <w:p>
-      <w:pPr>
-        <w:spacing w:before="25" w:after="0"/>
-        <w:jc w:val="left"/>
-        <w:rPr>
-          <w:rFonts w:eastAsia="Times New Roman" w:cs="Times New Roman"/>
-          <w:szCs w:val="28"/>
-          <w:lang w:val="en-US"/>
-        </w:rPr>
-      </w:pPr>
-      <w:r>
-        <w:rPr>
-          <w:rFonts w:eastAsia="Times New Roman" w:cs="Times New Roman"/>
-          <w:szCs w:val="28"/>
-          <w:lang w:val="en-US"/>
-        </w:rPr>
-        <w:t xml:space="preserve">        } else {</w:t>
-      </w:r>
-    </w:p>
-    <w:p>
-      <w:pPr>
-        <w:spacing w:before="25" w:after="0"/>
-        <w:jc w:val="left"/>
-        <w:rPr>
-          <w:rFonts w:eastAsia="Times New Roman" w:cs="Times New Roman"/>
-          <w:szCs w:val="28"/>
-          <w:lang w:val="en-US"/>
-        </w:rPr>
-      </w:pPr>
-      <w:r>
-        <w:rPr>
-          <w:rFonts w:eastAsia="Times New Roman" w:cs="Times New Roman"/>
-          <w:szCs w:val="28"/>
-          <w:lang w:val="en-US"/>
-        </w:rPr>
-        <w:t xml:space="preserve">            </w:t>
-      </w:r>
-      <w:proofErr w:type="gramStart"/>
-      <w:r>
-        <w:rPr>
-          <w:rFonts w:eastAsia="Times New Roman" w:cs="Times New Roman"/>
-          <w:szCs w:val="28"/>
-          <w:lang w:val="en-US"/>
-        </w:rPr>
-        <w:t>break</w:t>
-      </w:r>
-      <w:proofErr w:type="gramEnd"/>
-      <w:r>
-        <w:rPr>
-          <w:rFonts w:eastAsia="Times New Roman" w:cs="Times New Roman"/>
-          <w:szCs w:val="28"/>
-          <w:lang w:val="en-US"/>
-        </w:rPr>
-        <w:t>;</w:t>
-      </w:r>
-      <w:r>
-        <w:rPr>
-          <w:rFonts w:eastAsia="Times New Roman" w:cs="Times New Roman"/>
-          <w:szCs w:val="28"/>
-          <w:lang w:val="en-US"/>
-        </w:rPr>
-        <w:t xml:space="preserve"> </w:t>
-      </w:r>
-      <w:r>
-        <w:rPr>
-          <w:rFonts w:eastAsia="Times New Roman" w:cs="Times New Roman"/>
-          <w:szCs w:val="28"/>
-          <w:lang w:val="en-US"/>
+        <w:t xml:space="preserve">    </w:t>
+      </w:r>
+      <w:r>
+        <w:rPr>
+          <w:rFonts w:eastAsia="Times New Roman" w:cs="Times New Roman"/>
+          <w:szCs w:val="28"/>
         </w:rPr>
         <w:t>}</w:t>
       </w:r>
@@ -1565,207 +1700,15 @@
         <w:rPr>
           <w:rFonts w:eastAsia="Times New Roman" w:cs="Times New Roman"/>
           <w:szCs w:val="28"/>
-          <w:lang w:val="en-US"/>
-        </w:rPr>
-        <w:t>}</w:t>
-      </w:r>
-    </w:p>
-    <w:p>
-      <w:pPr>
-        <w:spacing w:before="25" w:after="0"/>
-        <w:jc w:val="left"/>
-        <w:rPr>
-          <w:rFonts w:eastAsia="Times New Roman" w:cs="Times New Roman"/>
-          <w:szCs w:val="28"/>
-          <w:lang w:val="en-US"/>
-        </w:rPr>
-      </w:pPr>
-    </w:p>
-    <w:p>
-      <w:pPr>
-        <w:spacing w:before="25" w:after="0"/>
-        <w:jc w:val="left"/>
-        <w:rPr>
-          <w:rFonts w:eastAsia="Times New Roman" w:cs="Times New Roman"/>
-          <w:szCs w:val="28"/>
-          <w:lang w:val="en-US"/>
-        </w:rPr>
-      </w:pPr>
-      <w:r>
-        <w:rPr>
-          <w:rFonts w:eastAsia="Times New Roman" w:cs="Times New Roman"/>
-          <w:szCs w:val="28"/>
-          <w:lang w:val="en-US"/>
-        </w:rPr>
-        <w:t xml:space="preserve">    </w:t>
-      </w:r>
-      <w:proofErr w:type="gramStart"/>
-      <w:r>
-        <w:rPr>
-          <w:rFonts w:eastAsia="Times New Roman" w:cs="Times New Roman"/>
-          <w:szCs w:val="28"/>
-          <w:lang w:val="en-US"/>
-        </w:rPr>
-        <w:t>if</w:t>
-      </w:r>
-      <w:proofErr w:type="gramEnd"/>
-      <w:r>
-        <w:rPr>
-          <w:rFonts w:eastAsia="Times New Roman" w:cs="Times New Roman"/>
-          <w:szCs w:val="28"/>
-          <w:lang w:val="en-US"/>
-        </w:rPr>
-        <w:t xml:space="preserve"> (!</w:t>
-      </w:r>
-      <w:proofErr w:type="spellStart"/>
-      <w:r>
-        <w:rPr>
-          <w:rFonts w:eastAsia="Times New Roman" w:cs="Times New Roman"/>
-          <w:szCs w:val="28"/>
-          <w:lang w:val="en-US"/>
-        </w:rPr>
-        <w:t>is_in_files</w:t>
-      </w:r>
-      <w:proofErr w:type="spellEnd"/>
-      <w:r>
-        <w:rPr>
-          <w:rFonts w:eastAsia="Times New Roman" w:cs="Times New Roman"/>
-          <w:szCs w:val="28"/>
-          <w:lang w:val="en-US"/>
-        </w:rPr>
-        <w:t>) {</w:t>
-      </w:r>
-    </w:p>
-    <w:p>
-      <w:pPr>
-        <w:spacing w:before="25" w:after="0"/>
-        <w:jc w:val="left"/>
-        <w:rPr>
-          <w:rFonts w:eastAsia="Times New Roman" w:cs="Times New Roman"/>
-          <w:szCs w:val="28"/>
-          <w:lang w:val="en-US"/>
-        </w:rPr>
-      </w:pPr>
-      <w:r>
-        <w:rPr>
-          <w:rFonts w:eastAsia="Times New Roman" w:cs="Times New Roman"/>
-          <w:szCs w:val="28"/>
-          <w:lang w:val="en-US"/>
-        </w:rPr>
-        <w:t xml:space="preserve">        </w:t>
-      </w:r>
-      <w:proofErr w:type="spellStart"/>
-      <w:r>
-        <w:rPr>
-          <w:rFonts w:eastAsia="Times New Roman" w:cs="Times New Roman"/>
-          <w:szCs w:val="28"/>
-          <w:lang w:val="en-US"/>
-        </w:rPr>
-        <w:t>add_file_</w:t>
-      </w:r>
-      <w:proofErr w:type="gramStart"/>
-      <w:r>
-        <w:rPr>
-          <w:rFonts w:eastAsia="Times New Roman" w:cs="Times New Roman"/>
-          <w:szCs w:val="28"/>
-          <w:lang w:val="en-US"/>
-        </w:rPr>
-        <w:t>info</w:t>
-      </w:r>
-      <w:proofErr w:type="spellEnd"/>
-      <w:r>
-        <w:rPr>
-          <w:rFonts w:eastAsia="Times New Roman" w:cs="Times New Roman"/>
-          <w:szCs w:val="28"/>
-          <w:lang w:val="en-US"/>
-        </w:rPr>
-        <w:t>(</w:t>
-      </w:r>
-      <w:proofErr w:type="spellStart"/>
-      <w:proofErr w:type="gramEnd"/>
-      <w:r>
-        <w:rPr>
-          <w:rFonts w:eastAsia="Times New Roman" w:cs="Times New Roman"/>
-          <w:szCs w:val="28"/>
-          <w:lang w:val="en-US"/>
-        </w:rPr>
-        <w:t>unique_files</w:t>
-      </w:r>
-      <w:proofErr w:type="spellEnd"/>
-      <w:r>
-        <w:rPr>
-          <w:rFonts w:eastAsia="Times New Roman" w:cs="Times New Roman"/>
-          <w:szCs w:val="28"/>
-          <w:lang w:val="en-US"/>
-        </w:rPr>
-        <w:t xml:space="preserve">, filename, </w:t>
-      </w:r>
-      <w:proofErr w:type="spellStart"/>
-      <w:r>
-        <w:rPr>
-          <w:rFonts w:eastAsia="Times New Roman" w:cs="Times New Roman"/>
-          <w:szCs w:val="28"/>
-          <w:lang w:val="en-US"/>
-        </w:rPr>
-        <w:t>file_path</w:t>
-      </w:r>
-      <w:proofErr w:type="spellEnd"/>
-      <w:r>
-        <w:rPr>
-          <w:rFonts w:eastAsia="Times New Roman" w:cs="Times New Roman"/>
-          <w:szCs w:val="28"/>
-          <w:lang w:val="en-US"/>
-        </w:rPr>
-        <w:t>, hash);</w:t>
-      </w:r>
-    </w:p>
-    <w:p>
-      <w:pPr>
-        <w:spacing w:before="25" w:after="0"/>
-        <w:jc w:val="left"/>
-        <w:rPr>
-          <w:rFonts w:eastAsia="Times New Roman" w:cs="Times New Roman"/>
-          <w:szCs w:val="28"/>
-        </w:rPr>
-      </w:pPr>
-      <w:r>
-        <w:rPr>
-          <w:rFonts w:eastAsia="Times New Roman" w:cs="Times New Roman"/>
-          <w:szCs w:val="28"/>
-          <w:lang w:val="en-US"/>
-        </w:rPr>
-        <w:t xml:space="preserve">    </w:t>
-      </w:r>
-      <w:r>
-        <w:rPr>
-          <w:rFonts w:eastAsia="Times New Roman" w:cs="Times New Roman"/>
-          <w:szCs w:val="28"/>
-        </w:rPr>
-        <w:t>}</w:t>
-      </w:r>
-    </w:p>
-    <w:p>
-      <w:pPr>
-        <w:spacing w:before="25" w:after="0"/>
-        <w:jc w:val="left"/>
-        <w:rPr>
-          <w:rFonts w:eastAsia="Times New Roman" w:cs="Times New Roman"/>
-          <w:szCs w:val="28"/>
-        </w:rPr>
-      </w:pPr>
-      <w:r>
-        <w:rPr>
-          <w:rFonts w:eastAsia="Times New Roman" w:cs="Times New Roman"/>
-          <w:szCs w:val="28"/>
         </w:rPr>
         <w:t>}</w:t>
       </w:r>
     </w:p>
     <w:sectPr>
       <w:pgSz w:w="11906" w:h="16838"/>
-      <w:pgMar w:top="1134" w:right="850" w:bottom="1134" w:left="1701" w:header="708" w:footer="708" w:gutter="0"/>
+      <w:pgMar w:top="1134" w:right="851" w:bottom="1531" w:left="1701" w:header="708" w:footer="708" w:gutter="0"/>
       <w:cols w:space="708"/>
-      <w:docGrid w:linePitch="360"/>
+      <w:docGrid w:linePitch="381"/>
     </w:sectPr>
   </w:body>
 </w:document>
@@ -2472,7 +2415,7 @@
 </file>
 
 <file path=customXml/itemProps1.xml><?xml version="1.0" encoding="utf-8"?>
-<ds:datastoreItem xmlns:ds="http://schemas.openxmlformats.org/officeDocument/2006/customXml" ds:itemID="{A5148811-2EF2-4E38-A840-931EACDCC87B}">
+<ds:datastoreItem xmlns:ds="http://schemas.openxmlformats.org/officeDocument/2006/customXml" ds:itemID="{5B1A2631-888B-4190-A315-3D7D1FCC71B0}">
   <ds:schemaRefs>
     <ds:schemaRef ds:uri="http://schemas.openxmlformats.org/officeDocument/2006/bibliography"/>
   </ds:schemaRefs>

</xml_diff>